<commit_message>
[DL-05] - report added
</commit_message>
<xml_diff>
--- a/5/Work.docx
+++ b/5/Work.docx
@@ -1120,22 +1120,18 @@
           <w:sz w:val="28"/>
           <w:szCs w:val="28"/>
         </w:rPr>
-        <w:t>Поэкспериментируйте с готовыми нейронными сетями (например, AlexNet, VGG16, Inception и т.п.), применив передаточное обучение. Как это повлияло на качество классификатора?</w:t>
-      </w:r>
-      <w:r>
-        <w:rPr>
-          <w:sz w:val="28"/>
-          <w:szCs w:val="28"/>
+        <w:t>Поэкспериментируйте с готовыми нейронными сетями (например, AlexNet, VGG16, Inception и т.п.), применив передаточное обучение. Как это повлияло на качество классификатора? Какой максимальный результат удалось получить на сайте Kaggle? Почему?</w:t>
+      </w:r>
+      <w:bookmarkStart w:id="1" w:name="_GoBack"/>
+      <w:bookmarkEnd w:id="1"/>
+      <w:r>
+        <w:rPr>
+          <w:sz w:val="28"/>
+          <w:szCs w:val="28"/>
+          <w:lang w:val="en-US"/>
         </w:rPr>
         <w:t xml:space="preserve"> </w:t>
       </w:r>
-      <w:r>
-        <w:rPr>
-          <w:sz w:val="28"/>
-          <w:szCs w:val="28"/>
-        </w:rPr>
-        <w:t>Какой максимальный результат удалось получить на сайте Kaggle? Почему?</w:t>
-      </w:r>
     </w:p>
     <w:p>
       <w:pPr>
@@ -1255,6 +1251,7 @@
           <w:rFonts w:ascii="Consolas" w:hAnsi="Consolas"/>
           <w:sz w:val="18"/>
           <w:szCs w:val="18"/>
+          <w:lang w:val="en-US"/>
         </w:rPr>
         <w:t xml:space="preserve"> </w:t>
       </w:r>
@@ -1440,15 +1437,13 @@
           <w:rFonts w:ascii="Times New Roman" w:hAnsi="Times New Roman"/>
           <w:sz w:val="28"/>
           <w:szCs w:val="28"/>
-          <w:lang w:val="en-US"/>
-        </w:rPr>
-      </w:pPr>
-      <w:r>
-        <w:rPr>
-          <w:rFonts w:ascii="Times New Roman" w:hAnsi="Times New Roman"/>
-          <w:sz w:val="28"/>
-          <w:szCs w:val="28"/>
-          <w:lang w:val="en-US"/>
+        </w:rPr>
+      </w:pPr>
+      <w:r>
+        <w:rPr>
+          <w:rFonts w:ascii="Times New Roman" w:hAnsi="Times New Roman"/>
+          <w:sz w:val="28"/>
+          <w:szCs w:val="28"/>
         </w:rPr>
         <w:t>2</w:t>
       </w:r>
@@ -1457,7 +1452,6 @@
           <w:rFonts w:ascii="Times New Roman" w:hAnsi="Times New Roman"/>
           <w:sz w:val="28"/>
           <w:szCs w:val="28"/>
-          <w:lang w:val="en-US"/>
         </w:rPr>
         <w:t xml:space="preserve">. </w:t>
       </w:r>
@@ -1474,7 +1468,6 @@
           <w:rFonts w:ascii="Times New Roman" w:hAnsi="Times New Roman"/>
           <w:sz w:val="28"/>
           <w:szCs w:val="28"/>
-          <w:lang w:val="en-US"/>
         </w:rPr>
         <w:t xml:space="preserve"> </w:t>
       </w:r>
@@ -1491,7 +1484,6 @@
           <w:rFonts w:ascii="Times New Roman" w:hAnsi="Times New Roman"/>
           <w:sz w:val="28"/>
           <w:szCs w:val="28"/>
-          <w:lang w:val="en-US"/>
         </w:rPr>
         <w:t>:</w:t>
       </w:r>
@@ -1505,7 +1497,6 @@
           <w:rFonts w:ascii="Times New Roman" w:hAnsi="Times New Roman"/>
           <w:sz w:val="28"/>
           <w:szCs w:val="28"/>
-          <w:lang w:val="en-US"/>
         </w:rPr>
       </w:pPr>
     </w:p>
@@ -1672,6 +1663,7 @@
           <w:rFonts w:ascii="Times New Roman" w:hAnsi="Times New Roman"/>
           <w:sz w:val="18"/>
           <w:szCs w:val="18"/>
+          <w:lang w:val="en-US"/>
         </w:rPr>
       </w:pPr>
       <w:r>
@@ -1689,6 +1681,7 @@
           <w:rFonts w:ascii="Consolas" w:hAnsi="Consolas"/>
           <w:sz w:val="18"/>
           <w:szCs w:val="18"/>
+          <w:lang w:val="en-US"/>
         </w:rPr>
         <w:t>return cost</w:t>
       </w:r>
@@ -1702,25 +1695,28 @@
           <w:rFonts w:ascii="Times New Roman" w:hAnsi="Times New Roman"/>
           <w:sz w:val="28"/>
           <w:szCs w:val="28"/>
-        </w:rPr>
-      </w:pPr>
-    </w:p>
-    <w:p>
-      <w:pPr>
-        <w:shd w:val="clear" w:color="auto" w:fill="FFFFFF" w:themeFill="background1"/>
-        <w:spacing w:after="0" w:line="276" w:lineRule="auto"/>
-        <w:ind w:firstLine="426"/>
-        <w:rPr>
-          <w:rFonts w:ascii="Times New Roman" w:hAnsi="Times New Roman"/>
-          <w:sz w:val="28"/>
-          <w:szCs w:val="28"/>
-        </w:rPr>
-      </w:pPr>
-      <w:r>
-        <w:rPr>
-          <w:rFonts w:ascii="Times New Roman" w:hAnsi="Times New Roman"/>
-          <w:sz w:val="28"/>
-          <w:szCs w:val="28"/>
+          <w:lang w:val="en-US"/>
+        </w:rPr>
+      </w:pPr>
+    </w:p>
+    <w:p>
+      <w:pPr>
+        <w:shd w:val="clear" w:color="auto" w:fill="FFFFFF" w:themeFill="background1"/>
+        <w:spacing w:after="0" w:line="276" w:lineRule="auto"/>
+        <w:ind w:firstLine="426"/>
+        <w:rPr>
+          <w:rFonts w:ascii="Times New Roman" w:hAnsi="Times New Roman"/>
+          <w:sz w:val="28"/>
+          <w:szCs w:val="28"/>
+          <w:lang w:val="en-US"/>
+        </w:rPr>
+      </w:pPr>
+      <w:r>
+        <w:rPr>
+          <w:rFonts w:ascii="Times New Roman" w:hAnsi="Times New Roman"/>
+          <w:sz w:val="28"/>
+          <w:szCs w:val="28"/>
+          <w:lang w:val="en-US"/>
         </w:rPr>
         <w:t>3</w:t>
       </w:r>
@@ -1729,6 +1725,7 @@
           <w:rFonts w:ascii="Times New Roman" w:hAnsi="Times New Roman"/>
           <w:sz w:val="28"/>
           <w:szCs w:val="28"/>
+          <w:lang w:val="en-US"/>
         </w:rPr>
         <w:t xml:space="preserve">. </w:t>
       </w:r>
@@ -1738,13 +1735,31 @@
           <w:sz w:val="28"/>
           <w:szCs w:val="28"/>
         </w:rPr>
-        <w:t>Код реализации</w:t>
-      </w:r>
-      <w:r>
-        <w:rPr>
-          <w:rFonts w:ascii="Times New Roman" w:hAnsi="Times New Roman"/>
-          <w:sz w:val="28"/>
-          <w:szCs w:val="28"/>
+        <w:t>Код</w:t>
+      </w:r>
+      <w:r>
+        <w:rPr>
+          <w:rFonts w:ascii="Times New Roman" w:hAnsi="Times New Roman"/>
+          <w:sz w:val="28"/>
+          <w:szCs w:val="28"/>
+          <w:lang w:val="en-US"/>
+        </w:rPr>
+        <w:t xml:space="preserve"> </w:t>
+      </w:r>
+      <w:r>
+        <w:rPr>
+          <w:rFonts w:ascii="Times New Roman" w:hAnsi="Times New Roman"/>
+          <w:sz w:val="28"/>
+          <w:szCs w:val="28"/>
+        </w:rPr>
+        <w:t>реализации</w:t>
+      </w:r>
+      <w:r>
+        <w:rPr>
+          <w:rFonts w:ascii="Times New Roman" w:hAnsi="Times New Roman"/>
+          <w:sz w:val="28"/>
+          <w:szCs w:val="28"/>
+          <w:lang w:val="en-US"/>
         </w:rPr>
         <w:t>:</w:t>
       </w:r>
@@ -1758,6 +1773,7 @@
           <w:rFonts w:ascii="Times New Roman" w:hAnsi="Times New Roman"/>
           <w:sz w:val="28"/>
           <w:szCs w:val="28"/>
+          <w:lang w:val="en-US"/>
         </w:rPr>
       </w:pPr>
     </w:p>
@@ -2100,6 +2116,7 @@
           <w:rFonts w:ascii="Consolas" w:hAnsi="Consolas"/>
           <w:sz w:val="18"/>
           <w:szCs w:val="18"/>
+          <w:lang w:val="en-US"/>
         </w:rPr>
       </w:pPr>
       <w:r>
@@ -2116,6 +2133,7 @@
           <w:rFonts w:ascii="Consolas" w:hAnsi="Consolas"/>
           <w:sz w:val="18"/>
           <w:szCs w:val="18"/>
+          <w:lang w:val="en-US"/>
         </w:rPr>
         <w:t xml:space="preserve"> [</w:t>
       </w:r>
@@ -2133,6 +2151,7 @@
           <w:rFonts w:ascii="Consolas" w:hAnsi="Consolas"/>
           <w:sz w:val="18"/>
           <w:szCs w:val="18"/>
+          <w:lang w:val="en-US"/>
         </w:rPr>
         <w:t xml:space="preserve">, </w:t>
       </w:r>
@@ -2150,6 +2169,7 @@
           <w:rFonts w:ascii="Consolas" w:hAnsi="Consolas"/>
           <w:sz w:val="18"/>
           <w:szCs w:val="18"/>
+          <w:lang w:val="en-US"/>
         </w:rPr>
         <w:t>]</w:t>
       </w:r>
@@ -2163,102 +2183,150 @@
           <w:noProof/>
           <w:sz w:val="28"/>
           <w:szCs w:val="28"/>
+          <w:lang w:val="en-US" w:eastAsia="ru-RU"/>
+        </w:rPr>
+      </w:pPr>
+    </w:p>
+    <w:p>
+      <w:pPr>
+        <w:shd w:val="clear" w:color="auto" w:fill="FFFFFF" w:themeFill="background1"/>
+        <w:spacing w:after="0" w:line="276" w:lineRule="auto"/>
+        <w:ind w:firstLine="426"/>
+        <w:rPr>
+          <w:rFonts w:ascii="Times New Roman" w:hAnsi="Times New Roman"/>
+          <w:noProof/>
+          <w:sz w:val="28"/>
+          <w:szCs w:val="28"/>
+          <w:lang w:val="en-US" w:eastAsia="ru-RU"/>
+        </w:rPr>
+      </w:pPr>
+      <w:r>
+        <w:rPr>
+          <w:rFonts w:ascii="Times New Roman" w:hAnsi="Times New Roman"/>
+          <w:noProof/>
+          <w:sz w:val="28"/>
+          <w:szCs w:val="28"/>
+          <w:lang w:val="en-US" w:eastAsia="ru-RU"/>
+        </w:rPr>
+        <w:t>4</w:t>
+      </w:r>
+      <w:r>
+        <w:rPr>
+          <w:rFonts w:ascii="Times New Roman" w:hAnsi="Times New Roman"/>
+          <w:noProof/>
+          <w:sz w:val="28"/>
+          <w:szCs w:val="28"/>
+          <w:lang w:val="en-US" w:eastAsia="ru-RU"/>
+        </w:rPr>
+        <w:t xml:space="preserve">. </w:t>
+      </w:r>
+      <w:r>
+        <w:rPr>
+          <w:rFonts w:ascii="Times New Roman" w:hAnsi="Times New Roman"/>
+          <w:noProof/>
+          <w:sz w:val="28"/>
+          <w:szCs w:val="28"/>
           <w:lang w:eastAsia="ru-RU"/>
         </w:rPr>
-      </w:pPr>
-    </w:p>
-    <w:p>
-      <w:pPr>
-        <w:shd w:val="clear" w:color="auto" w:fill="FFFFFF" w:themeFill="background1"/>
-        <w:spacing w:after="0" w:line="276" w:lineRule="auto"/>
-        <w:ind w:firstLine="426"/>
+        <w:t>Код</w:t>
+      </w:r>
+      <w:r>
         <w:rPr>
           <w:rFonts w:ascii="Times New Roman" w:hAnsi="Times New Roman"/>
           <w:noProof/>
           <w:sz w:val="28"/>
           <w:szCs w:val="28"/>
+          <w:lang w:val="en-US" w:eastAsia="ru-RU"/>
+        </w:rPr>
+        <w:t xml:space="preserve"> </w:t>
+      </w:r>
+      <w:r>
+        <w:rPr>
+          <w:rFonts w:ascii="Times New Roman" w:hAnsi="Times New Roman"/>
+          <w:noProof/>
+          <w:sz w:val="28"/>
+          <w:szCs w:val="28"/>
           <w:lang w:eastAsia="ru-RU"/>
         </w:rPr>
-      </w:pPr>
+        <w:t>реализации</w:t>
+      </w:r>
       <w:r>
         <w:rPr>
           <w:rFonts w:ascii="Times New Roman" w:hAnsi="Times New Roman"/>
           <w:noProof/>
           <w:sz w:val="28"/>
           <w:szCs w:val="28"/>
-          <w:lang w:eastAsia="ru-RU"/>
-        </w:rPr>
-        <w:t>4</w:t>
-      </w:r>
-      <w:r>
+          <w:lang w:val="en-US" w:eastAsia="ru-RU"/>
+        </w:rPr>
+        <w:t>:</w:t>
+      </w:r>
+    </w:p>
+    <w:p>
+      <w:pPr>
+        <w:shd w:val="clear" w:color="auto" w:fill="FFFFFF" w:themeFill="background1"/>
+        <w:spacing w:after="0" w:line="276" w:lineRule="auto"/>
+        <w:ind w:firstLine="426"/>
         <w:rPr>
           <w:rFonts w:ascii="Times New Roman" w:hAnsi="Times New Roman"/>
           <w:noProof/>
           <w:sz w:val="28"/>
           <w:szCs w:val="28"/>
-          <w:lang w:eastAsia="ru-RU"/>
-        </w:rPr>
-        <w:t xml:space="preserve">. Код </w:t>
-      </w:r>
-      <w:r>
-        <w:rPr>
-          <w:rFonts w:ascii="Times New Roman" w:hAnsi="Times New Roman"/>
+          <w:lang w:val="en-US" w:eastAsia="ru-RU"/>
+        </w:rPr>
+      </w:pPr>
+    </w:p>
+    <w:p>
+      <w:pPr>
+        <w:shd w:val="clear" w:color="auto" w:fill="FFFFFF" w:themeFill="background1"/>
+        <w:spacing w:after="0" w:line="276" w:lineRule="auto"/>
+        <w:ind w:firstLine="708"/>
+        <w:rPr>
+          <w:rFonts w:ascii="Consolas" w:hAnsi="Consolas"/>
           <w:noProof/>
-          <w:sz w:val="28"/>
-          <w:szCs w:val="28"/>
-          <w:lang w:eastAsia="ru-RU"/>
-        </w:rPr>
-        <w:t>реализации</w:t>
-      </w:r>
-      <w:bookmarkStart w:id="1" w:name="_GoBack"/>
-      <w:bookmarkEnd w:id="1"/>
-      <w:r>
-        <w:rPr>
-          <w:rFonts w:ascii="Times New Roman" w:hAnsi="Times New Roman"/>
+          <w:sz w:val="18"/>
+          <w:szCs w:val="18"/>
+          <w:lang w:val="en-US" w:eastAsia="ru-RU"/>
+        </w:rPr>
+      </w:pPr>
+      <w:r>
+        <w:rPr>
+          <w:rFonts w:ascii="Consolas" w:hAnsi="Consolas"/>
           <w:noProof/>
-          <w:sz w:val="28"/>
-          <w:szCs w:val="28"/>
-          <w:lang w:eastAsia="ru-RU"/>
-        </w:rPr>
-        <w:t>:</w:t>
-      </w:r>
-    </w:p>
-    <w:p>
-      <w:pPr>
-        <w:shd w:val="clear" w:color="auto" w:fill="FFFFFF" w:themeFill="background1"/>
-        <w:spacing w:after="0" w:line="276" w:lineRule="auto"/>
-        <w:ind w:firstLine="426"/>
-        <w:rPr>
-          <w:rFonts w:ascii="Times New Roman" w:hAnsi="Times New Roman"/>
+          <w:sz w:val="18"/>
+          <w:szCs w:val="18"/>
+          <w:lang w:val="en-US" w:eastAsia="ru-RU"/>
+        </w:rPr>
+        <w:t xml:space="preserve"> </w:t>
+      </w:r>
+      <w:r>
+        <w:rPr>
+          <w:rFonts w:ascii="Consolas" w:hAnsi="Consolas"/>
           <w:noProof/>
-          <w:sz w:val="28"/>
-          <w:szCs w:val="28"/>
-          <w:lang w:eastAsia="ru-RU"/>
-        </w:rPr>
-      </w:pPr>
-    </w:p>
-    <w:p>
-      <w:pPr>
-        <w:shd w:val="clear" w:color="auto" w:fill="FFFFFF" w:themeFill="background1"/>
-        <w:spacing w:after="0" w:line="276" w:lineRule="auto"/>
-        <w:ind w:firstLine="708"/>
+          <w:sz w:val="18"/>
+          <w:szCs w:val="18"/>
+          <w:lang w:val="en-US" w:eastAsia="ru-RU"/>
+        </w:rPr>
+        <w:t>file</w:t>
+      </w:r>
+      <w:r>
         <w:rPr>
           <w:rFonts w:ascii="Consolas" w:hAnsi="Consolas"/>
           <w:noProof/>
           <w:sz w:val="18"/>
           <w:szCs w:val="18"/>
-          <w:lang w:eastAsia="ru-RU"/>
-        </w:rPr>
-      </w:pPr>
+          <w:lang w:val="en-US" w:eastAsia="ru-RU"/>
+        </w:rPr>
+        <w:t>_</w:t>
+      </w:r>
       <w:r>
         <w:rPr>
           <w:rFonts w:ascii="Consolas" w:hAnsi="Consolas"/>
           <w:noProof/>
           <w:sz w:val="18"/>
           <w:szCs w:val="18"/>
-          <w:lang w:eastAsia="ru-RU"/>
-        </w:rPr>
-        <w:t xml:space="preserve"> </w:t>
+          <w:lang w:val="en-US" w:eastAsia="ru-RU"/>
+        </w:rPr>
+        <w:t>path</w:t>
       </w:r>
       <w:r>
         <w:rPr>
@@ -2268,6 +2336,136 @@
           <w:szCs w:val="18"/>
           <w:lang w:val="en-US" w:eastAsia="ru-RU"/>
         </w:rPr>
+        <w:t xml:space="preserve"> = </w:t>
+      </w:r>
+      <w:r>
+        <w:rPr>
+          <w:rFonts w:ascii="Consolas" w:hAnsi="Consolas"/>
+          <w:noProof/>
+          <w:sz w:val="18"/>
+          <w:szCs w:val="18"/>
+          <w:lang w:val="en-US" w:eastAsia="ru-RU"/>
+        </w:rPr>
+        <w:t>os</w:t>
+      </w:r>
+      <w:r>
+        <w:rPr>
+          <w:rFonts w:ascii="Consolas" w:hAnsi="Consolas"/>
+          <w:noProof/>
+          <w:sz w:val="18"/>
+          <w:szCs w:val="18"/>
+          <w:lang w:val="en-US" w:eastAsia="ru-RU"/>
+        </w:rPr>
+        <w:t>.</w:t>
+      </w:r>
+      <w:r>
+        <w:rPr>
+          <w:rFonts w:ascii="Consolas" w:hAnsi="Consolas"/>
+          <w:noProof/>
+          <w:sz w:val="18"/>
+          <w:szCs w:val="18"/>
+          <w:lang w:val="en-US" w:eastAsia="ru-RU"/>
+        </w:rPr>
+        <w:t>path</w:t>
+      </w:r>
+      <w:r>
+        <w:rPr>
+          <w:rFonts w:ascii="Consolas" w:hAnsi="Consolas"/>
+          <w:noProof/>
+          <w:sz w:val="18"/>
+          <w:szCs w:val="18"/>
+          <w:lang w:val="en-US" w:eastAsia="ru-RU"/>
+        </w:rPr>
+        <w:t>.</w:t>
+      </w:r>
+      <w:r>
+        <w:rPr>
+          <w:rFonts w:ascii="Consolas" w:hAnsi="Consolas"/>
+          <w:noProof/>
+          <w:sz w:val="18"/>
+          <w:szCs w:val="18"/>
+          <w:lang w:val="en-US" w:eastAsia="ru-RU"/>
+        </w:rPr>
+        <w:t>join</w:t>
+      </w:r>
+      <w:r>
+        <w:rPr>
+          <w:rFonts w:ascii="Consolas" w:hAnsi="Consolas"/>
+          <w:noProof/>
+          <w:sz w:val="18"/>
+          <w:szCs w:val="18"/>
+          <w:lang w:val="en-US" w:eastAsia="ru-RU"/>
+        </w:rPr>
+        <w:t>(</w:t>
+      </w:r>
+      <w:r>
+        <w:rPr>
+          <w:rFonts w:ascii="Consolas" w:hAnsi="Consolas"/>
+          <w:noProof/>
+          <w:sz w:val="18"/>
+          <w:szCs w:val="18"/>
+          <w:lang w:val="en-US" w:eastAsia="ru-RU"/>
+        </w:rPr>
+        <w:t>os</w:t>
+      </w:r>
+      <w:r>
+        <w:rPr>
+          <w:rFonts w:ascii="Consolas" w:hAnsi="Consolas"/>
+          <w:noProof/>
+          <w:sz w:val="18"/>
+          <w:szCs w:val="18"/>
+          <w:lang w:val="en-US" w:eastAsia="ru-RU"/>
+        </w:rPr>
+        <w:t>.</w:t>
+      </w:r>
+      <w:r>
+        <w:rPr>
+          <w:rFonts w:ascii="Consolas" w:hAnsi="Consolas"/>
+          <w:noProof/>
+          <w:sz w:val="18"/>
+          <w:szCs w:val="18"/>
+          <w:lang w:val="en-US" w:eastAsia="ru-RU"/>
+        </w:rPr>
+        <w:t>path</w:t>
+      </w:r>
+      <w:r>
+        <w:rPr>
+          <w:rFonts w:ascii="Consolas" w:hAnsi="Consolas"/>
+          <w:noProof/>
+          <w:sz w:val="18"/>
+          <w:szCs w:val="18"/>
+          <w:lang w:val="en-US" w:eastAsia="ru-RU"/>
+        </w:rPr>
+        <w:t>.</w:t>
+      </w:r>
+      <w:r>
+        <w:rPr>
+          <w:rFonts w:ascii="Consolas" w:hAnsi="Consolas"/>
+          <w:noProof/>
+          <w:sz w:val="18"/>
+          <w:szCs w:val="18"/>
+          <w:lang w:val="en-US" w:eastAsia="ru-RU"/>
+        </w:rPr>
+        <w:t>dirname</w:t>
+      </w:r>
+      <w:r>
+        <w:rPr>
+          <w:rFonts w:ascii="Consolas" w:hAnsi="Consolas"/>
+          <w:noProof/>
+          <w:sz w:val="18"/>
+          <w:szCs w:val="18"/>
+          <w:lang w:val="en-US" w:eastAsia="ru-RU"/>
+        </w:rPr>
+        <w:t>(__</w:t>
+      </w:r>
+      <w:r>
+        <w:rPr>
+          <w:rFonts w:ascii="Consolas" w:hAnsi="Consolas"/>
+          <w:noProof/>
+          <w:sz w:val="18"/>
+          <w:szCs w:val="18"/>
+          <w:lang w:val="en-US" w:eastAsia="ru-RU"/>
+        </w:rPr>
         <w:t>file</w:t>
       </w:r>
       <w:r>
@@ -2276,9 +2474,9 @@
           <w:noProof/>
           <w:sz w:val="18"/>
           <w:szCs w:val="18"/>
-          <w:lang w:eastAsia="ru-RU"/>
-        </w:rPr>
-        <w:t>_</w:t>
+          <w:lang w:val="en-US" w:eastAsia="ru-RU"/>
+        </w:rPr>
+        <w:t>__), '</w:t>
       </w:r>
       <w:r>
         <w:rPr>
@@ -2288,7 +2486,7 @@
           <w:szCs w:val="18"/>
           <w:lang w:val="en-US" w:eastAsia="ru-RU"/>
         </w:rPr>
-        <w:t>path</w:t>
+        <w:t>data</w:t>
       </w:r>
       <w:r>
         <w:rPr>
@@ -2296,9 +2494,9 @@
           <w:noProof/>
           <w:sz w:val="18"/>
           <w:szCs w:val="18"/>
-          <w:lang w:eastAsia="ru-RU"/>
-        </w:rPr>
-        <w:t xml:space="preserve"> = </w:t>
+          <w:lang w:val="en-US" w:eastAsia="ru-RU"/>
+        </w:rPr>
+        <w:t>', '</w:t>
       </w:r>
       <w:r>
         <w:rPr>
@@ -2308,7 +2506,7 @@
           <w:szCs w:val="18"/>
           <w:lang w:val="en-US" w:eastAsia="ru-RU"/>
         </w:rPr>
-        <w:t>os</w:t>
+        <w:t>ex</w:t>
       </w:r>
       <w:r>
         <w:rPr>
@@ -2316,9 +2514,9 @@
           <w:noProof/>
           <w:sz w:val="18"/>
           <w:szCs w:val="18"/>
-          <w:lang w:eastAsia="ru-RU"/>
-        </w:rPr>
-        <w:t>.</w:t>
+          <w:lang w:val="en-US" w:eastAsia="ru-RU"/>
+        </w:rPr>
+        <w:t>1</w:t>
       </w:r>
       <w:r>
         <w:rPr>
@@ -2328,7 +2526,7 @@
           <w:szCs w:val="18"/>
           <w:lang w:val="en-US" w:eastAsia="ru-RU"/>
         </w:rPr>
-        <w:t>path</w:t>
+        <w:t>data</w:t>
       </w:r>
       <w:r>
         <w:rPr>
@@ -2336,9 +2534,9 @@
           <w:noProof/>
           <w:sz w:val="18"/>
           <w:szCs w:val="18"/>
-          <w:lang w:eastAsia="ru-RU"/>
-        </w:rPr>
-        <w:t>.</w:t>
+          <w:lang w:val="en-US" w:eastAsia="ru-RU"/>
+        </w:rPr>
+        <w:t>2.</w:t>
       </w:r>
       <w:r>
         <w:rPr>
@@ -2348,7 +2546,7 @@
           <w:szCs w:val="18"/>
           <w:lang w:val="en-US" w:eastAsia="ru-RU"/>
         </w:rPr>
-        <w:t>join</w:t>
+        <w:t>csv</w:t>
       </w:r>
       <w:r>
         <w:rPr>
@@ -2356,167 +2554,7 @@
           <w:noProof/>
           <w:sz w:val="18"/>
           <w:szCs w:val="18"/>
-          <w:lang w:eastAsia="ru-RU"/>
-        </w:rPr>
-        <w:t>(</w:t>
-      </w:r>
-      <w:r>
-        <w:rPr>
-          <w:rFonts w:ascii="Consolas" w:hAnsi="Consolas"/>
-          <w:noProof/>
-          <w:sz w:val="18"/>
-          <w:szCs w:val="18"/>
           <w:lang w:val="en-US" w:eastAsia="ru-RU"/>
-        </w:rPr>
-        <w:t>os</w:t>
-      </w:r>
-      <w:r>
-        <w:rPr>
-          <w:rFonts w:ascii="Consolas" w:hAnsi="Consolas"/>
-          <w:noProof/>
-          <w:sz w:val="18"/>
-          <w:szCs w:val="18"/>
-          <w:lang w:eastAsia="ru-RU"/>
-        </w:rPr>
-        <w:t>.</w:t>
-      </w:r>
-      <w:r>
-        <w:rPr>
-          <w:rFonts w:ascii="Consolas" w:hAnsi="Consolas"/>
-          <w:noProof/>
-          <w:sz w:val="18"/>
-          <w:szCs w:val="18"/>
-          <w:lang w:val="en-US" w:eastAsia="ru-RU"/>
-        </w:rPr>
-        <w:t>path</w:t>
-      </w:r>
-      <w:r>
-        <w:rPr>
-          <w:rFonts w:ascii="Consolas" w:hAnsi="Consolas"/>
-          <w:noProof/>
-          <w:sz w:val="18"/>
-          <w:szCs w:val="18"/>
-          <w:lang w:eastAsia="ru-RU"/>
-        </w:rPr>
-        <w:t>.</w:t>
-      </w:r>
-      <w:r>
-        <w:rPr>
-          <w:rFonts w:ascii="Consolas" w:hAnsi="Consolas"/>
-          <w:noProof/>
-          <w:sz w:val="18"/>
-          <w:szCs w:val="18"/>
-          <w:lang w:val="en-US" w:eastAsia="ru-RU"/>
-        </w:rPr>
-        <w:t>dirname</w:t>
-      </w:r>
-      <w:r>
-        <w:rPr>
-          <w:rFonts w:ascii="Consolas" w:hAnsi="Consolas"/>
-          <w:noProof/>
-          <w:sz w:val="18"/>
-          <w:szCs w:val="18"/>
-          <w:lang w:eastAsia="ru-RU"/>
-        </w:rPr>
-        <w:t>(__</w:t>
-      </w:r>
-      <w:r>
-        <w:rPr>
-          <w:rFonts w:ascii="Consolas" w:hAnsi="Consolas"/>
-          <w:noProof/>
-          <w:sz w:val="18"/>
-          <w:szCs w:val="18"/>
-          <w:lang w:val="en-US" w:eastAsia="ru-RU"/>
-        </w:rPr>
-        <w:t>file</w:t>
-      </w:r>
-      <w:r>
-        <w:rPr>
-          <w:rFonts w:ascii="Consolas" w:hAnsi="Consolas"/>
-          <w:noProof/>
-          <w:sz w:val="18"/>
-          <w:szCs w:val="18"/>
-          <w:lang w:eastAsia="ru-RU"/>
-        </w:rPr>
-        <w:t>__), '</w:t>
-      </w:r>
-      <w:r>
-        <w:rPr>
-          <w:rFonts w:ascii="Consolas" w:hAnsi="Consolas"/>
-          <w:noProof/>
-          <w:sz w:val="18"/>
-          <w:szCs w:val="18"/>
-          <w:lang w:val="en-US" w:eastAsia="ru-RU"/>
-        </w:rPr>
-        <w:t>data</w:t>
-      </w:r>
-      <w:r>
-        <w:rPr>
-          <w:rFonts w:ascii="Consolas" w:hAnsi="Consolas"/>
-          <w:noProof/>
-          <w:sz w:val="18"/>
-          <w:szCs w:val="18"/>
-          <w:lang w:eastAsia="ru-RU"/>
-        </w:rPr>
-        <w:t>', '</w:t>
-      </w:r>
-      <w:r>
-        <w:rPr>
-          <w:rFonts w:ascii="Consolas" w:hAnsi="Consolas"/>
-          <w:noProof/>
-          <w:sz w:val="18"/>
-          <w:szCs w:val="18"/>
-          <w:lang w:val="en-US" w:eastAsia="ru-RU"/>
-        </w:rPr>
-        <w:t>ex</w:t>
-      </w:r>
-      <w:r>
-        <w:rPr>
-          <w:rFonts w:ascii="Consolas" w:hAnsi="Consolas"/>
-          <w:noProof/>
-          <w:sz w:val="18"/>
-          <w:szCs w:val="18"/>
-          <w:lang w:eastAsia="ru-RU"/>
-        </w:rPr>
-        <w:t>1</w:t>
-      </w:r>
-      <w:r>
-        <w:rPr>
-          <w:rFonts w:ascii="Consolas" w:hAnsi="Consolas"/>
-          <w:noProof/>
-          <w:sz w:val="18"/>
-          <w:szCs w:val="18"/>
-          <w:lang w:val="en-US" w:eastAsia="ru-RU"/>
-        </w:rPr>
-        <w:t>data</w:t>
-      </w:r>
-      <w:r>
-        <w:rPr>
-          <w:rFonts w:ascii="Consolas" w:hAnsi="Consolas"/>
-          <w:noProof/>
-          <w:sz w:val="18"/>
-          <w:szCs w:val="18"/>
-          <w:lang w:eastAsia="ru-RU"/>
-        </w:rPr>
-        <w:t>2.</w:t>
-      </w:r>
-      <w:r>
-        <w:rPr>
-          <w:rFonts w:ascii="Consolas" w:hAnsi="Consolas"/>
-          <w:noProof/>
-          <w:sz w:val="18"/>
-          <w:szCs w:val="18"/>
-          <w:lang w:val="en-US" w:eastAsia="ru-RU"/>
-        </w:rPr>
-        <w:t>csv</w:t>
-      </w:r>
-      <w:r>
-        <w:rPr>
-          <w:rFonts w:ascii="Consolas" w:hAnsi="Consolas"/>
-          <w:noProof/>
-          <w:sz w:val="18"/>
-          <w:szCs w:val="18"/>
-          <w:lang w:eastAsia="ru-RU"/>
         </w:rPr>
         <w:t>')</w:t>
       </w:r>
@@ -7437,7 +7475,7 @@
             <w:sz w:val="28"/>
             <w:szCs w:val="28"/>
           </w:rPr>
-          <w:t>3</w:t>
+          <w:t>2</w:t>
         </w:r>
         <w:r>
           <w:rPr>
@@ -10384,7 +10422,7 @@
 </file>
 
 <file path=customXml/itemProps1.xml><?xml version="1.0" encoding="utf-8"?>
-<ds:datastoreItem xmlns:ds="http://schemas.openxmlformats.org/officeDocument/2006/customXml" ds:itemID="{BF693301-4851-4341-B068-B411E00DA361}">
+<ds:datastoreItem xmlns:ds="http://schemas.openxmlformats.org/officeDocument/2006/customXml" ds:itemID="{D1FCFD9A-356C-4493-AFEC-74AD4D74077A}">
   <ds:schemaRefs>
     <ds:schemaRef ds:uri="http://schemas.openxmlformats.org/officeDocument/2006/bibliography"/>
   </ds:schemaRefs>

</xml_diff>